<commit_message>
PW3 : Ended until POST questions
</commit_message>
<xml_diff>
--- a/TP3/TP REST Sécurité.docx
+++ b/TP3/TP REST Sécurité.docx
@@ -4,7 +4,7 @@
   <w:body>
     <w:p>
       <w:pPr>
-        <w:pStyle w:val="Titreprincipal"/>
+        <w:pStyle w:val="Title"/>
         <w:jc w:val="center"/>
         <w:rPr/>
       </w:pPr>
@@ -469,7 +469,7 @@
     </w:p>
     <w:p>
       <w:pPr>
-        <w:pStyle w:val="Titre1"/>
+        <w:pStyle w:val="Heading1"/>
         <w:numPr>
           <w:ilvl w:val="0"/>
           <w:numId w:val="1"/>
@@ -613,7 +613,7 @@
     </w:p>
     <w:p>
       <w:pPr>
-        <w:pStyle w:val="Titre1"/>
+        <w:pStyle w:val="Heading1"/>
         <w:numPr>
           <w:ilvl w:val="0"/>
           <w:numId w:val="1"/>
@@ -4945,7 +4945,7 @@
     </w:p>
     <w:p>
       <w:pPr>
-        <w:pStyle w:val="Titre1"/>
+        <w:pStyle w:val="Heading1"/>
         <w:numPr>
           <w:ilvl w:val="0"/>
           <w:numId w:val="5"/>
@@ -5204,7 +5204,14 @@
                 <w:i/>
                 <w:color w:val="002060"/>
               </w:rPr>
-              <w:t>Les places ne sont pas reçu car le contenu de la requête a été bloqué par le navigateur.</w:t>
+              <w:t xml:space="preserve">Les places ne sont pas reçu car le contenu de la requête a été bloqué par le navigateur. </w:t>
+            </w:r>
+            <w:r>
+              <w:rPr>
+                <w:i/>
+                <w:color w:val="002060"/>
+              </w:rPr>
+              <w:t>Le blocage s’effectue lors de la requête par la méthode OPTIONS</w:t>
             </w:r>
           </w:p>
         </w:tc>
@@ -5395,170 +5402,6 @@
               </w:rPr>
               <w:t>// On authorize les requêtes en cross origin pour le client react seulement</w:t>
             </w:r>
-            <w:r>
-              <w:rPr>
-                <w:i/>
-                <w:color w:val="002060"/>
-              </w:rPr>
-              <w:br/>
-            </w:r>
-            <w:r>
-              <w:rPr>
-                <w:rFonts w:ascii="JetBrains Mono" w:hAnsi="JetBrains Mono"/>
-                <w:b w:val="false"/>
-                <w:i w:val="false"/>
-                <w:color w:val="808080"/>
-                <w:sz w:val="20"/>
-              </w:rPr>
-              <w:t xml:space="preserve">    </w:t>
-            </w:r>
-            <w:r>
-              <w:rPr>
-                <w:rFonts w:ascii="JetBrains Mono" w:hAnsi="JetBrains Mono"/>
-                <w:b w:val="false"/>
-                <w:i w:val="false"/>
-                <w:color w:val="A9B7C6"/>
-                <w:sz w:val="20"/>
-              </w:rPr>
-              <w:t>response.</w:t>
-            </w:r>
-            <w:r>
-              <w:rPr>
-                <w:rFonts w:ascii="JetBrains Mono" w:hAnsi="JetBrains Mono"/>
-                <w:b w:val="false"/>
-                <w:i w:val="false"/>
-                <w:color w:val="FFC66D"/>
-                <w:sz w:val="20"/>
-              </w:rPr>
-              <w:t>setHeader</w:t>
-            </w:r>
-            <w:r>
-              <w:rPr>
-                <w:rFonts w:ascii="JetBrains Mono" w:hAnsi="JetBrains Mono"/>
-                <w:b w:val="false"/>
-                <w:i w:val="false"/>
-                <w:color w:val="A9B7C6"/>
-                <w:sz w:val="20"/>
-              </w:rPr>
-              <w:t>(</w:t>
-            </w:r>
-            <w:r>
-              <w:rPr>
-                <w:rFonts w:ascii="JetBrains Mono" w:hAnsi="JetBrains Mono"/>
-                <w:b w:val="false"/>
-                <w:i w:val="false"/>
-                <w:color w:val="6A8759"/>
-                <w:sz w:val="20"/>
-              </w:rPr>
-              <w:t>'Access-Control-Request-Method'</w:t>
-            </w:r>
-            <w:r>
-              <w:rPr>
-                <w:rFonts w:ascii="JetBrains Mono" w:hAnsi="JetBrains Mono"/>
-                <w:b w:val="false"/>
-                <w:i w:val="false"/>
-                <w:color w:val="CC7832"/>
-                <w:sz w:val="20"/>
-              </w:rPr>
-              <w:t xml:space="preserve">, </w:t>
-            </w:r>
-            <w:r>
-              <w:rPr>
-                <w:rFonts w:ascii="JetBrains Mono" w:hAnsi="JetBrains Mono"/>
-                <w:b w:val="false"/>
-                <w:i w:val="false"/>
-                <w:color w:val="6A8759"/>
-                <w:sz w:val="20"/>
-              </w:rPr>
-              <w:t>"GET"</w:t>
-            </w:r>
-            <w:r>
-              <w:rPr>
-                <w:rFonts w:ascii="JetBrains Mono" w:hAnsi="JetBrains Mono"/>
-                <w:b w:val="false"/>
-                <w:i w:val="false"/>
-                <w:color w:val="A9B7C6"/>
-                <w:sz w:val="20"/>
-              </w:rPr>
-              <w:t>)</w:t>
-            </w:r>
-            <w:r>
-              <w:rPr>
-                <w:i/>
-                <w:color w:val="002060"/>
-              </w:rPr>
-              <w:br/>
-            </w:r>
-            <w:r>
-              <w:rPr>
-                <w:rFonts w:ascii="JetBrains Mono" w:hAnsi="JetBrains Mono"/>
-                <w:b w:val="false"/>
-                <w:i w:val="false"/>
-                <w:color w:val="A9B7C6"/>
-                <w:sz w:val="20"/>
-              </w:rPr>
-              <w:t xml:space="preserve">    response.</w:t>
-            </w:r>
-            <w:r>
-              <w:rPr>
-                <w:rFonts w:ascii="JetBrains Mono" w:hAnsi="JetBrains Mono"/>
-                <w:b w:val="false"/>
-                <w:i w:val="false"/>
-                <w:color w:val="FFC66D"/>
-                <w:sz w:val="20"/>
-              </w:rPr>
-              <w:t>setHeader</w:t>
-            </w:r>
-            <w:r>
-              <w:rPr>
-                <w:rFonts w:ascii="JetBrains Mono" w:hAnsi="JetBrains Mono"/>
-                <w:b w:val="false"/>
-                <w:i w:val="false"/>
-                <w:color w:val="A9B7C6"/>
-                <w:sz w:val="20"/>
-              </w:rPr>
-              <w:t>(</w:t>
-            </w:r>
-            <w:r>
-              <w:rPr>
-                <w:rFonts w:ascii="JetBrains Mono" w:hAnsi="JetBrains Mono"/>
-                <w:b w:val="false"/>
-                <w:i w:val="false"/>
-                <w:color w:val="6A8759"/>
-                <w:sz w:val="20"/>
-              </w:rPr>
-              <w:t>'Access-Control-Allow-Headers'</w:t>
-            </w:r>
-            <w:r>
-              <w:rPr>
-                <w:rFonts w:ascii="JetBrains Mono" w:hAnsi="JetBrains Mono"/>
-                <w:b w:val="false"/>
-                <w:i w:val="false"/>
-                <w:color w:val="CC7832"/>
-                <w:sz w:val="20"/>
-              </w:rPr>
-              <w:t xml:space="preserve">, </w:t>
-            </w:r>
-            <w:r>
-              <w:rPr>
-                <w:rFonts w:ascii="JetBrains Mono" w:hAnsi="JetBrains Mono"/>
-                <w:b w:val="false"/>
-                <w:i w:val="false"/>
-                <w:color w:val="6A8759"/>
-                <w:sz w:val="20"/>
-              </w:rPr>
-              <w:t>"Api-version, Accept"</w:t>
-            </w:r>
-            <w:r>
-              <w:rPr>
-                <w:rFonts w:ascii="JetBrains Mono" w:hAnsi="JetBrains Mono"/>
-                <w:b w:val="false"/>
-                <w:i w:val="false"/>
-                <w:color w:val="A9B7C6"/>
-                <w:sz w:val="20"/>
-              </w:rPr>
-              <w:t>)</w:t>
-            </w:r>
           </w:p>
           <w:p>
             <w:pPr>
@@ -5572,45 +5415,22 @@
             </w:pPr>
             <w:r>
               <w:rPr>
+                <w:rFonts w:eastAsia="Calibri" w:cs=""/>
                 <w:i/>
                 <w:color w:val="002060"/>
-              </w:rPr>
-              <w:t>Cependant, avec uniquement Access-Control-Allow-Origin ça fonctionnera aussi mais il vaut mieux restreindre au maximum.</w:t>
-            </w:r>
-          </w:p>
-          <w:p>
-            <w:pPr>
-              <w:pStyle w:val="Normal"/>
-              <w:spacing w:lineRule="auto" w:line="240" w:before="0" w:after="0"/>
-              <w:rPr>
-                <w:i/>
+                <w:kern w:val="0"/>
+                <w:sz w:val="22"/>
+                <w:szCs w:val="22"/>
+                <w:lang w:val="fr-FR" w:eastAsia="en-US" w:bidi="ar-SA"/>
+              </w:rPr>
+              <w:t>Ce</w:t>
+            </w:r>
+            <w:r>
+              <w:rPr>
                 <w:i/>
                 <w:color w:val="002060"/>
               </w:rPr>
-            </w:pPr>
-            <w:r>
-              <w:rPr>
-                <w:i/>
-                <w:color w:val="002060"/>
-              </w:rPr>
-            </w:r>
-          </w:p>
-          <w:p>
-            <w:pPr>
-              <w:pStyle w:val="Normal"/>
-              <w:spacing w:lineRule="auto" w:line="240" w:before="0" w:after="0"/>
-              <w:rPr>
-                <w:i/>
-                <w:i/>
-                <w:color w:val="002060"/>
-              </w:rPr>
-            </w:pPr>
-            <w:r>
-              <w:rPr>
-                <w:i/>
-                <w:color w:val="002060"/>
-              </w:rPr>
-              <w:t>L’ensemble des headers a été définit côté serveur.</w:t>
+              <w:t xml:space="preserve"> header a été définit côté serveur.</w:t>
             </w:r>
           </w:p>
         </w:tc>
@@ -5675,78 +5495,22 @@
                 <w:i/>
                 <w:color w:val="002060"/>
               </w:rPr>
-            </w:r>
-          </w:p>
-          <w:p>
-            <w:pPr>
-              <w:pStyle w:val="Normal"/>
-              <w:spacing w:lineRule="auto" w:line="240" w:before="0" w:after="0"/>
-              <w:rPr>
-                <w:i/>
+              <w:t xml:space="preserve">Elles n’ont pas d’erreur car </w:t>
+            </w:r>
+            <w:r>
+              <w:rPr>
+                <w:rFonts w:eastAsia="Calibri" w:cs=""/>
                 <w:i/>
                 <w:color w:val="002060"/>
-              </w:rPr>
-            </w:pPr>
-            <w:r>
-              <w:rPr>
-                <w:i/>
-                <w:color w:val="002060"/>
-              </w:rPr>
-            </w:r>
-          </w:p>
-          <w:p>
-            <w:pPr>
-              <w:pStyle w:val="Normal"/>
-              <w:spacing w:lineRule="auto" w:line="240" w:before="0" w:after="0"/>
-              <w:rPr>
-                <w:i/>
-                <w:i/>
-                <w:color w:val="002060"/>
-              </w:rPr>
-            </w:pPr>
-            <w:r>
-              <w:rPr>
-                <w:i/>
-                <w:color w:val="002060"/>
-              </w:rPr>
-            </w:r>
-          </w:p>
-          <w:p>
-            <w:pPr>
-              <w:pStyle w:val="Normal"/>
-              <w:spacing w:lineRule="auto" w:line="240" w:before="0" w:after="0"/>
-              <w:rPr>
-                <w:i/>
-                <w:i/>
-                <w:color w:val="002060"/>
-              </w:rPr>
-            </w:pPr>
-            <w:r>
-              <w:rPr>
-                <w:i/>
-                <w:color w:val="002060"/>
-              </w:rPr>
-            </w:r>
-          </w:p>
-          <w:p>
-            <w:pPr>
-              <w:pStyle w:val="Normal"/>
-              <w:spacing w:lineRule="auto" w:line="240" w:before="0" w:after="0"/>
-              <w:rPr>
-                <w:i/>
-                <w:i/>
-                <w:color w:val="002060"/>
-              </w:rPr>
-            </w:pPr>
-            <w:r>
-              <w:rPr>
-                <w:i/>
-                <w:color w:val="002060"/>
-              </w:rPr>
+                <w:kern w:val="0"/>
+                <w:sz w:val="22"/>
+                <w:szCs w:val="22"/>
+                <w:lang w:val="fr-FR" w:eastAsia="en-US" w:bidi="ar-SA"/>
+              </w:rPr>
+              <w:t>elles ne sont pas récupérer à l’aide de la méthode js fetch().</w:t>
             </w:r>
             <w:bookmarkStart w:id="2" w:name="_Hlk483760024"/>
-            <w:bookmarkStart w:id="3" w:name="_Hlk483760024"/>
-            <w:bookmarkEnd w:id="3"/>
+            <w:bookmarkEnd w:id="2"/>
           </w:p>
         </w:tc>
       </w:tr>
@@ -6804,7 +6568,14 @@
                 <w:i/>
                 <w:color w:val="002060"/>
               </w:rPr>
-              <w:t>Maintenant, c’est à cause du header custom du client que la requête est bloquée par les CORS.</w:t>
+              <w:t xml:space="preserve">Maintenant, c’est à cause du header custom du client que la requête est bloquée par les CORS. </w:t>
+            </w:r>
+            <w:r>
+              <w:rPr>
+                <w:i/>
+                <w:color w:val="002060"/>
+              </w:rPr>
+              <w:t>Ca bloque lors de l’appel par la méthode « OPTIONS »</w:t>
             </w:r>
           </w:p>
         </w:tc>
@@ -6878,6 +6649,15 @@
                 <w:i/>
                 <w:color w:val="002060"/>
               </w:rPr>
+              <w:t>Il faut  ajouter une réponse à l’appel de api/p</w:t>
+            </w:r>
+            <w:r>
+              <w:rPr>
+                <w:i/>
+                <w:iCs/>
+                <w:color w:val="002060"/>
+              </w:rPr>
+              <w:t>laces par la méthode OPTIONS à l’aide de :</w:t>
             </w:r>
           </w:p>
           <w:p>
@@ -6892,60 +6672,405 @@
             </w:pPr>
             <w:r>
               <w:rPr>
+                <w:rFonts w:ascii="JetBrains Mono" w:hAnsi="JetBrains Mono"/>
+                <w:b w:val="false"/>
+                <w:i w:val="false"/>
+                <w:color w:val="A9B7C6"/>
+                <w:sz w:val="20"/>
+              </w:rPr>
+              <w:t>app.</w:t>
+            </w:r>
+            <w:r>
+              <w:rPr>
+                <w:rFonts w:ascii="JetBrains Mono" w:hAnsi="JetBrains Mono"/>
+                <w:b w:val="false"/>
+                <w:i w:val="false"/>
+                <w:color w:val="FFC66D"/>
+                <w:sz w:val="20"/>
+              </w:rPr>
+              <w:t>options</w:t>
+            </w:r>
+            <w:r>
+              <w:rPr>
+                <w:rFonts w:ascii="JetBrains Mono" w:hAnsi="JetBrains Mono"/>
+                <w:b w:val="false"/>
+                <w:i w:val="false"/>
+                <w:color w:val="A9B7C6"/>
+                <w:sz w:val="20"/>
+              </w:rPr>
+              <w:t>(</w:t>
+            </w:r>
+            <w:r>
+              <w:rPr>
+                <w:rFonts w:ascii="JetBrains Mono" w:hAnsi="JetBrains Mono"/>
+                <w:b w:val="false"/>
+                <w:i w:val="false"/>
+                <w:color w:val="6A8759"/>
+                <w:sz w:val="20"/>
+              </w:rPr>
+              <w:t>"/api/places/"</w:t>
+            </w:r>
+            <w:r>
+              <w:rPr>
+                <w:rFonts w:ascii="JetBrains Mono" w:hAnsi="JetBrains Mono"/>
+                <w:b w:val="false"/>
+                <w:i w:val="false"/>
+                <w:color w:val="CC7832"/>
+                <w:sz w:val="20"/>
+              </w:rPr>
+              <w:t xml:space="preserve">, async </w:t>
+            </w:r>
+            <w:r>
+              <w:rPr>
+                <w:rFonts w:ascii="JetBrains Mono" w:hAnsi="JetBrains Mono"/>
+                <w:b w:val="false"/>
+                <w:i w:val="false"/>
+                <w:color w:val="A9B7C6"/>
+                <w:sz w:val="20"/>
+              </w:rPr>
+              <w:t>(request</w:t>
+            </w:r>
+            <w:r>
+              <w:rPr>
+                <w:rFonts w:ascii="JetBrains Mono" w:hAnsi="JetBrains Mono"/>
+                <w:b w:val="false"/>
+                <w:i w:val="false"/>
+                <w:color w:val="CC7832"/>
+                <w:sz w:val="20"/>
+              </w:rPr>
+              <w:t xml:space="preserve">, </w:t>
+            </w:r>
+            <w:r>
+              <w:rPr>
+                <w:rFonts w:ascii="JetBrains Mono" w:hAnsi="JetBrains Mono"/>
+                <w:b w:val="false"/>
+                <w:i w:val="false"/>
+                <w:color w:val="A9B7C6"/>
+                <w:sz w:val="20"/>
+              </w:rPr>
+              <w:t>response) =&gt; {</w:t>
+            </w:r>
+            <w:r>
+              <w:rPr>
                 <w:i/>
                 <w:color w:val="002060"/>
               </w:rPr>
-            </w:r>
-          </w:p>
-          <w:p>
-            <w:pPr>
-              <w:pStyle w:val="Normal"/>
-              <w:spacing w:lineRule="auto" w:line="240" w:before="0" w:after="0"/>
-              <w:rPr>
-                <w:i/>
+              <w:br/>
+            </w:r>
+            <w:r>
+              <w:rPr>
+                <w:rFonts w:ascii="JetBrains Mono" w:hAnsi="JetBrains Mono"/>
+                <w:b w:val="false"/>
+                <w:i w:val="false"/>
+                <w:color w:val="A9B7C6"/>
+                <w:sz w:val="20"/>
+              </w:rPr>
+              <w:t xml:space="preserve">    response.</w:t>
+            </w:r>
+            <w:r>
+              <w:rPr>
+                <w:rFonts w:ascii="JetBrains Mono" w:hAnsi="JetBrains Mono"/>
+                <w:b w:val="false"/>
+                <w:i w:val="false"/>
+                <w:color w:val="FFC66D"/>
+                <w:sz w:val="20"/>
+              </w:rPr>
+              <w:t>setHeader</w:t>
+            </w:r>
+            <w:r>
+              <w:rPr>
+                <w:rFonts w:ascii="JetBrains Mono" w:hAnsi="JetBrains Mono"/>
+                <w:b w:val="false"/>
+                <w:i w:val="false"/>
+                <w:color w:val="A9B7C6"/>
+                <w:sz w:val="20"/>
+              </w:rPr>
+              <w:t>(</w:t>
+            </w:r>
+            <w:r>
+              <w:rPr>
+                <w:rFonts w:ascii="JetBrains Mono" w:hAnsi="JetBrains Mono"/>
+                <w:b w:val="false"/>
+                <w:i w:val="false"/>
+                <w:color w:val="6A8759"/>
+                <w:sz w:val="20"/>
+              </w:rPr>
+              <w:t>'Access-Control-Allow-Origin'</w:t>
+            </w:r>
+            <w:r>
+              <w:rPr>
+                <w:rFonts w:ascii="JetBrains Mono" w:hAnsi="JetBrains Mono"/>
+                <w:b w:val="false"/>
+                <w:i w:val="false"/>
+                <w:color w:val="CC7832"/>
+                <w:sz w:val="20"/>
+              </w:rPr>
+              <w:t xml:space="preserve">, </w:t>
+            </w:r>
+            <w:r>
+              <w:rPr>
+                <w:rFonts w:ascii="JetBrains Mono" w:hAnsi="JetBrains Mono"/>
+                <w:b w:val="false"/>
+                <w:i w:val="false"/>
+                <w:color w:val="6A8759"/>
+                <w:sz w:val="20"/>
+              </w:rPr>
+              <w:t>"http://localhost:3000"</w:t>
+            </w:r>
+            <w:r>
+              <w:rPr>
+                <w:rFonts w:ascii="JetBrains Mono" w:hAnsi="JetBrains Mono"/>
+                <w:b w:val="false"/>
+                <w:i w:val="false"/>
+                <w:color w:val="A9B7C6"/>
+                <w:sz w:val="20"/>
+              </w:rPr>
+              <w:t xml:space="preserve">) </w:t>
+            </w:r>
+            <w:r>
+              <w:rPr>
+                <w:rFonts w:ascii="JetBrains Mono" w:hAnsi="JetBrains Mono"/>
+                <w:b w:val="false"/>
+                <w:i w:val="false"/>
+                <w:color w:val="808080"/>
+                <w:sz w:val="20"/>
+              </w:rPr>
+              <w:t>// On authorize les requêtes en cross origin pour le client react seulement</w:t>
+            </w:r>
+            <w:r>
+              <w:rPr>
                 <w:i/>
                 <w:color w:val="002060"/>
               </w:rPr>
-            </w:pPr>
+              <w:br/>
+            </w:r>
+            <w:r>
+              <w:rPr>
+                <w:rFonts w:ascii="JetBrains Mono" w:hAnsi="JetBrains Mono"/>
+                <w:b w:val="false"/>
+                <w:i w:val="false"/>
+                <w:color w:val="808080"/>
+                <w:sz w:val="20"/>
+              </w:rPr>
+              <w:t xml:space="preserve">    </w:t>
+            </w:r>
+            <w:r>
+              <w:rPr>
+                <w:rFonts w:ascii="JetBrains Mono" w:hAnsi="JetBrains Mono"/>
+                <w:b w:val="false"/>
+                <w:i w:val="false"/>
+                <w:color w:val="A9B7C6"/>
+                <w:sz w:val="20"/>
+              </w:rPr>
+              <w:t>response.</w:t>
+            </w:r>
+            <w:r>
+              <w:rPr>
+                <w:rFonts w:ascii="JetBrains Mono" w:hAnsi="JetBrains Mono"/>
+                <w:b w:val="false"/>
+                <w:i w:val="false"/>
+                <w:color w:val="FFC66D"/>
+                <w:sz w:val="20"/>
+              </w:rPr>
+              <w:t>setHeader</w:t>
+            </w:r>
+            <w:r>
+              <w:rPr>
+                <w:rFonts w:ascii="JetBrains Mono" w:hAnsi="JetBrains Mono"/>
+                <w:b w:val="false"/>
+                <w:i w:val="false"/>
+                <w:color w:val="A9B7C6"/>
+                <w:sz w:val="20"/>
+              </w:rPr>
+              <w:t>(</w:t>
+            </w:r>
+            <w:r>
+              <w:rPr>
+                <w:rFonts w:ascii="JetBrains Mono" w:hAnsi="JetBrains Mono"/>
+                <w:b w:val="false"/>
+                <w:i w:val="false"/>
+                <w:color w:val="6A8759"/>
+                <w:sz w:val="20"/>
+              </w:rPr>
+              <w:t>'Access-Control-Allow-Methods'</w:t>
+            </w:r>
+            <w:r>
+              <w:rPr>
+                <w:rFonts w:ascii="JetBrains Mono" w:hAnsi="JetBrains Mono"/>
+                <w:b w:val="false"/>
+                <w:i w:val="false"/>
+                <w:color w:val="CC7832"/>
+                <w:sz w:val="20"/>
+              </w:rPr>
+              <w:t xml:space="preserve">, </w:t>
+            </w:r>
+            <w:r>
+              <w:rPr>
+                <w:rFonts w:ascii="JetBrains Mono" w:hAnsi="JetBrains Mono"/>
+                <w:b w:val="false"/>
+                <w:i w:val="false"/>
+                <w:color w:val="6A8759"/>
+                <w:sz w:val="20"/>
+              </w:rPr>
+              <w:t>"GET, OPTIONS"</w:t>
+            </w:r>
+            <w:r>
+              <w:rPr>
+                <w:rFonts w:ascii="JetBrains Mono" w:hAnsi="JetBrains Mono"/>
+                <w:b w:val="false"/>
+                <w:i w:val="false"/>
+                <w:color w:val="A9B7C6"/>
+                <w:sz w:val="20"/>
+              </w:rPr>
+              <w:t>)</w:t>
+            </w:r>
             <w:r>
               <w:rPr>
                 <w:i/>
                 <w:color w:val="002060"/>
               </w:rPr>
-            </w:r>
-          </w:p>
-          <w:p>
-            <w:pPr>
-              <w:pStyle w:val="Normal"/>
-              <w:spacing w:lineRule="auto" w:line="240" w:before="0" w:after="0"/>
-              <w:rPr>
-                <w:i/>
+              <w:br/>
+            </w:r>
+            <w:r>
+              <w:rPr>
+                <w:rFonts w:ascii="JetBrains Mono" w:hAnsi="JetBrains Mono"/>
+                <w:b w:val="false"/>
+                <w:i w:val="false"/>
+                <w:color w:val="A9B7C6"/>
+                <w:sz w:val="20"/>
+              </w:rPr>
+              <w:t xml:space="preserve">    response.</w:t>
+            </w:r>
+            <w:r>
+              <w:rPr>
+                <w:rFonts w:ascii="JetBrains Mono" w:hAnsi="JetBrains Mono"/>
+                <w:b w:val="false"/>
+                <w:i w:val="false"/>
+                <w:color w:val="FFC66D"/>
+                <w:sz w:val="20"/>
+              </w:rPr>
+              <w:t>setHeader</w:t>
+            </w:r>
+            <w:r>
+              <w:rPr>
+                <w:rFonts w:ascii="JetBrains Mono" w:hAnsi="JetBrains Mono"/>
+                <w:b w:val="false"/>
+                <w:i w:val="false"/>
+                <w:color w:val="A9B7C6"/>
+                <w:sz w:val="20"/>
+              </w:rPr>
+              <w:t>(</w:t>
+            </w:r>
+            <w:r>
+              <w:rPr>
+                <w:rFonts w:ascii="JetBrains Mono" w:hAnsi="JetBrains Mono"/>
+                <w:b w:val="false"/>
+                <w:i w:val="false"/>
+                <w:color w:val="6A8759"/>
+                <w:sz w:val="20"/>
+              </w:rPr>
+              <w:t>'Access-Control-Allow-Headers'</w:t>
+            </w:r>
+            <w:r>
+              <w:rPr>
+                <w:rFonts w:ascii="JetBrains Mono" w:hAnsi="JetBrains Mono"/>
+                <w:b w:val="false"/>
+                <w:i w:val="false"/>
+                <w:color w:val="CC7832"/>
+                <w:sz w:val="20"/>
+              </w:rPr>
+              <w:t xml:space="preserve">, </w:t>
+            </w:r>
+            <w:r>
+              <w:rPr>
+                <w:rFonts w:ascii="JetBrains Mono" w:hAnsi="JetBrains Mono"/>
+                <w:b w:val="false"/>
+                <w:i w:val="false"/>
+                <w:color w:val="6A8759"/>
+                <w:sz w:val="20"/>
+              </w:rPr>
+              <w:t>"my-custom-header"</w:t>
+            </w:r>
+            <w:r>
+              <w:rPr>
+                <w:rFonts w:ascii="JetBrains Mono" w:hAnsi="JetBrains Mono"/>
+                <w:b w:val="false"/>
+                <w:i w:val="false"/>
+                <w:color w:val="A9B7C6"/>
+                <w:sz w:val="20"/>
+              </w:rPr>
+              <w:t>)</w:t>
+            </w:r>
+            <w:r>
+              <w:rPr>
                 <w:i/>
                 <w:color w:val="002060"/>
               </w:rPr>
-            </w:pPr>
+              <w:br/>
+            </w:r>
+            <w:r>
+              <w:rPr>
+                <w:rFonts w:ascii="JetBrains Mono" w:hAnsi="JetBrains Mono"/>
+                <w:b w:val="false"/>
+                <w:i w:val="false"/>
+                <w:color w:val="A9B7C6"/>
+                <w:sz w:val="20"/>
+              </w:rPr>
+              <w:t xml:space="preserve">    </w:t>
+            </w:r>
             <w:r>
               <w:rPr>
                 <w:i/>
                 <w:color w:val="002060"/>
               </w:rPr>
-            </w:r>
-          </w:p>
-          <w:p>
-            <w:pPr>
-              <w:pStyle w:val="Normal"/>
-              <w:spacing w:lineRule="auto" w:line="240" w:before="0" w:after="0"/>
-              <w:rPr>
-                <w:i/>
+              <w:br/>
+            </w:r>
+            <w:r>
+              <w:rPr>
+                <w:rFonts w:ascii="JetBrains Mono" w:hAnsi="JetBrains Mono"/>
+                <w:b w:val="false"/>
+                <w:i w:val="false"/>
+                <w:color w:val="A9B7C6"/>
+                <w:sz w:val="20"/>
+              </w:rPr>
+              <w:t xml:space="preserve">    response.</w:t>
+            </w:r>
+            <w:r>
+              <w:rPr>
+                <w:rFonts w:ascii="JetBrains Mono" w:hAnsi="JetBrains Mono"/>
+                <w:b w:val="false"/>
+                <w:i w:val="false"/>
+                <w:color w:val="FFC66D"/>
+                <w:sz w:val="20"/>
+              </w:rPr>
+              <w:t>json</w:t>
+            </w:r>
+            <w:r>
+              <w:rPr>
+                <w:rFonts w:ascii="JetBrains Mono" w:hAnsi="JetBrains Mono"/>
+                <w:b w:val="false"/>
+                <w:i w:val="false"/>
+                <w:color w:val="A9B7C6"/>
+                <w:sz w:val="20"/>
+              </w:rPr>
+              <w:t>()</w:t>
+            </w:r>
+            <w:r>
+              <w:rPr>
                 <w:i/>
                 <w:color w:val="002060"/>
               </w:rPr>
-            </w:pPr>
-            <w:r>
-              <w:rPr>
-                <w:i/>
-                <w:color w:val="002060"/>
-              </w:rPr>
+              <w:br/>
+            </w:r>
+            <w:r>
+              <w:rPr>
+                <w:rFonts w:ascii="JetBrains Mono" w:hAnsi="JetBrains Mono"/>
+                <w:b w:val="false"/>
+                <w:i w:val="false"/>
+                <w:color w:val="A9B7C6"/>
+                <w:sz w:val="20"/>
+              </w:rPr>
+              <w:t>})</w:t>
             </w:r>
           </w:p>
         </w:tc>
@@ -6963,7 +7088,7 @@
     </w:p>
     <w:p>
       <w:pPr>
-        <w:pStyle w:val="Titre1"/>
+        <w:pStyle w:val="Heading1"/>
         <w:numPr>
           <w:ilvl w:val="0"/>
           <w:numId w:val="5"/>
@@ -7073,62 +7198,49 @@
                 <w:i/>
                 <w:color w:val="002060"/>
               </w:rPr>
-            </w:r>
-          </w:p>
-          <w:p>
-            <w:pPr>
-              <w:pStyle w:val="Normal"/>
-              <w:spacing w:lineRule="auto" w:line="240" w:before="0" w:after="0"/>
-              <w:rPr>
-                <w:i/>
+              <w:t>Il faut utililser le header « </w:t>
+            </w:r>
+            <w:bookmarkStart w:id="3" w:name="__DdeLink__1512_2856260310"/>
+            <w:r>
+              <w:rPr>
                 <w:i/>
                 <w:color w:val="002060"/>
               </w:rPr>
-            </w:pPr>
+              <w:t>Cache-Control</w:t>
+            </w:r>
+            <w:bookmarkEnd w:id="3"/>
             <w:r>
               <w:rPr>
                 <w:i/>
                 <w:color w:val="002060"/>
               </w:rPr>
-            </w:r>
-          </w:p>
-          <w:p>
-            <w:pPr>
-              <w:pStyle w:val="Normal"/>
-              <w:spacing w:lineRule="auto" w:line="240" w:before="0" w:after="0"/>
-              <w:rPr>
-                <w:i/>
-                <w:i/>
-                <w:color w:val="002060"/>
-              </w:rPr>
-            </w:pPr>
-            <w:r>
-              <w:rPr>
-                <w:i/>
-                <w:color w:val="002060"/>
-              </w:rPr>
-            </w:r>
-          </w:p>
-          <w:p>
-            <w:pPr>
-              <w:pStyle w:val="Normal"/>
-              <w:spacing w:lineRule="auto" w:line="240" w:before="0" w:after="0"/>
-              <w:rPr>
-                <w:i/>
-                <w:i/>
-                <w:color w:val="002060"/>
-              </w:rPr>
-            </w:pPr>
-            <w:r>
-              <w:rPr>
-                <w:i/>
-                <w:color w:val="002060"/>
-              </w:rPr>
+              <w:t> »et lui donner la valeur « max-age=15 ».</w:t>
             </w:r>
           </w:p>
         </w:tc>
       </w:tr>
     </w:tbl>
+    <w:p>
+      <w:pPr>
+        <w:pStyle w:val="ListParagraph"/>
+        <w:widowControl/>
+        <w:numPr>
+          <w:ilvl w:val="0"/>
+          <w:numId w:val="0"/>
+        </w:numPr>
+        <w:suppressAutoHyphens w:val="true"/>
+        <w:spacing w:lineRule="auto" w:line="259"/>
+        <w:ind w:hanging="0"/>
+        <w:jc w:val="left"/>
+        <w:rPr/>
+      </w:pPr>
+      <w:r>
+        <w:rPr/>
+      </w:r>
+      <w:r>
+        <w:br w:type="page"/>
+      </w:r>
+    </w:p>
     <w:p>
       <w:pPr>
         <w:pStyle w:val="ListParagraph"/>
@@ -7188,61 +7300,17 @@
                 <w:i/>
                 <w:color w:val="002060"/>
               </w:rPr>
-            </w:r>
-          </w:p>
-          <w:p>
-            <w:pPr>
-              <w:pStyle w:val="Normal"/>
-              <w:spacing w:lineRule="auto" w:line="240" w:before="0" w:after="0"/>
-              <w:rPr>
-                <w:i/>
+              <w:t>L’API renvoit un 304 (Not Modified) pour signifier que la donnée n’a pas été modifiée entre temps</w:t>
+            </w:r>
+            <w:bookmarkStart w:id="4" w:name="_Hlk483761186"/>
+            <w:bookmarkEnd w:id="4"/>
+            <w:r>
+              <w:rPr>
                 <w:i/>
                 <w:color w:val="002060"/>
               </w:rPr>
-            </w:pPr>
-            <w:r>
-              <w:rPr>
-                <w:i/>
-                <w:color w:val="002060"/>
-              </w:rPr>
-            </w:r>
-          </w:p>
-          <w:p>
-            <w:pPr>
-              <w:pStyle w:val="Normal"/>
-              <w:spacing w:lineRule="auto" w:line="240" w:before="0" w:after="0"/>
-              <w:rPr>
-                <w:i/>
-                <w:i/>
-                <w:color w:val="002060"/>
-              </w:rPr>
-            </w:pPr>
-            <w:r>
-              <w:rPr>
-                <w:i/>
-                <w:color w:val="002060"/>
-              </w:rPr>
-            </w:r>
-          </w:p>
-          <w:p>
-            <w:pPr>
-              <w:pStyle w:val="Normal"/>
-              <w:spacing w:lineRule="auto" w:line="240" w:before="0" w:after="0"/>
-              <w:rPr>
-                <w:i/>
-                <w:i/>
-                <w:color w:val="002060"/>
-              </w:rPr>
-            </w:pPr>
-            <w:r>
-              <w:rPr>
-                <w:i/>
-                <w:color w:val="002060"/>
-              </w:rPr>
-            </w:r>
-            <w:bookmarkStart w:id="4" w:name="_Hlk483761186"/>
-            <w:bookmarkStart w:id="5" w:name="_Hlk483761186"/>
-            <w:bookmarkEnd w:id="5"/>
+              <w:t>.</w:t>
+            </w:r>
           </w:p>
         </w:tc>
       </w:tr>
@@ -7306,57 +7374,7 @@
                 <w:i/>
                 <w:color w:val="002060"/>
               </w:rPr>
-            </w:r>
-          </w:p>
-          <w:p>
-            <w:pPr>
-              <w:pStyle w:val="Normal"/>
-              <w:spacing w:lineRule="auto" w:line="240" w:before="0" w:after="0"/>
-              <w:rPr>
-                <w:i/>
-                <w:i/>
-                <w:color w:val="002060"/>
-              </w:rPr>
-            </w:pPr>
-            <w:r>
-              <w:rPr>
-                <w:i/>
-                <w:color w:val="002060"/>
-              </w:rPr>
-            </w:r>
-          </w:p>
-          <w:p>
-            <w:pPr>
-              <w:pStyle w:val="Normal"/>
-              <w:spacing w:lineRule="auto" w:line="240" w:before="0" w:after="0"/>
-              <w:rPr>
-                <w:i/>
-                <w:i/>
-                <w:color w:val="002060"/>
-              </w:rPr>
-            </w:pPr>
-            <w:r>
-              <w:rPr>
-                <w:i/>
-                <w:color w:val="002060"/>
-              </w:rPr>
-            </w:r>
-          </w:p>
-          <w:p>
-            <w:pPr>
-              <w:pStyle w:val="Normal"/>
-              <w:spacing w:lineRule="auto" w:line="240" w:before="0" w:after="0"/>
-              <w:rPr>
-                <w:i/>
-                <w:i/>
-                <w:color w:val="002060"/>
-              </w:rPr>
-            </w:pPr>
-            <w:r>
-              <w:rPr>
-                <w:i/>
-                <w:color w:val="002060"/>
-              </w:rPr>
+              <w:t>Puisque ce n’est pas précisé dans le header, il est public par défaut.</w:t>
             </w:r>
           </w:p>
         </w:tc>
@@ -7440,74 +7458,23 @@
                 <w:i/>
                 <w:color w:val="002060"/>
               </w:rPr>
-            </w:r>
-          </w:p>
-          <w:p>
-            <w:pPr>
-              <w:pStyle w:val="Normal"/>
-              <w:spacing w:lineRule="auto" w:line="240" w:before="0" w:after="0"/>
-              <w:rPr>
-                <w:i/>
+              <w:t>Il faut utililser le header « </w:t>
+            </w:r>
+            <w:bookmarkStart w:id="5" w:name="__DdeLink__1512_28562603101"/>
+            <w:r>
+              <w:rPr>
                 <w:i/>
                 <w:color w:val="002060"/>
               </w:rPr>
-            </w:pPr>
+              <w:t>Cache-Control</w:t>
+            </w:r>
+            <w:bookmarkEnd w:id="5"/>
             <w:r>
               <w:rPr>
                 <w:i/>
                 <w:color w:val="002060"/>
               </w:rPr>
-            </w:r>
-          </w:p>
-          <w:p>
-            <w:pPr>
-              <w:pStyle w:val="Normal"/>
-              <w:spacing w:lineRule="auto" w:line="240" w:before="0" w:after="0"/>
-              <w:rPr>
-                <w:i/>
-                <w:i/>
-                <w:color w:val="002060"/>
-              </w:rPr>
-            </w:pPr>
-            <w:r>
-              <w:rPr>
-                <w:i/>
-                <w:color w:val="002060"/>
-              </w:rPr>
-            </w:r>
-          </w:p>
-          <w:p>
-            <w:pPr>
-              <w:pStyle w:val="Normal"/>
-              <w:spacing w:lineRule="auto" w:line="240" w:before="0" w:after="0"/>
-              <w:rPr>
-                <w:i/>
-                <w:i/>
-                <w:color w:val="002060"/>
-              </w:rPr>
-            </w:pPr>
-            <w:r>
-              <w:rPr>
-                <w:i/>
-                <w:color w:val="002060"/>
-              </w:rPr>
-            </w:r>
-          </w:p>
-          <w:p>
-            <w:pPr>
-              <w:pStyle w:val="Normal"/>
-              <w:spacing w:lineRule="auto" w:line="240" w:before="0" w:after="0"/>
-              <w:rPr>
-                <w:i/>
-                <w:i/>
-                <w:color w:val="002060"/>
-              </w:rPr>
-            </w:pPr>
-            <w:r>
-              <w:rPr>
-                <w:i/>
-                <w:color w:val="002060"/>
-              </w:rPr>
+              <w:t> »et lui donner la valeur « max-age=30 ».</w:t>
             </w:r>
           </w:p>
         </w:tc>
@@ -7524,7 +7491,7 @@
     </w:p>
     <w:p>
       <w:pPr>
-        <w:pStyle w:val="Titre1"/>
+        <w:pStyle w:val="Heading1"/>
         <w:numPr>
           <w:ilvl w:val="0"/>
           <w:numId w:val="5"/>
@@ -13812,6 +13779,7 @@
                 <w:i/>
                 <w:color w:val="002060"/>
               </w:rPr>
+              <w:t>Dans le post, il a fallut ajouter les headers suivant :</w:t>
             </w:r>
           </w:p>
           <w:p>
@@ -13826,9 +13794,167 @@
             </w:pPr>
             <w:r>
               <w:rPr>
+                <w:rFonts w:ascii="JetBrains Mono" w:hAnsi="JetBrains Mono"/>
+                <w:b w:val="false"/>
+                <w:i w:val="false"/>
+                <w:color w:val="A9B7C6"/>
+                <w:sz w:val="20"/>
+              </w:rPr>
+              <w:t>response.</w:t>
+            </w:r>
+            <w:r>
+              <w:rPr>
+                <w:rFonts w:ascii="JetBrains Mono" w:hAnsi="JetBrains Mono"/>
+                <w:b w:val="false"/>
+                <w:i w:val="false"/>
+                <w:color w:val="FFC66D"/>
+                <w:sz w:val="20"/>
+              </w:rPr>
+              <w:t>setHeader</w:t>
+            </w:r>
+            <w:r>
+              <w:rPr>
+                <w:rFonts w:ascii="JetBrains Mono" w:hAnsi="JetBrains Mono"/>
+                <w:b w:val="false"/>
+                <w:i w:val="false"/>
+                <w:color w:val="A9B7C6"/>
+                <w:sz w:val="20"/>
+              </w:rPr>
+              <w:t>(</w:t>
+            </w:r>
+            <w:r>
+              <w:rPr>
+                <w:rFonts w:ascii="JetBrains Mono" w:hAnsi="JetBrains Mono"/>
+                <w:b w:val="false"/>
+                <w:i w:val="false"/>
+                <w:color w:val="6A8759"/>
+                <w:sz w:val="20"/>
+              </w:rPr>
+              <w:t>'Access-Control-Allow-Origin'</w:t>
+            </w:r>
+            <w:r>
+              <w:rPr>
+                <w:rFonts w:ascii="JetBrains Mono" w:hAnsi="JetBrains Mono"/>
+                <w:b w:val="false"/>
+                <w:i w:val="false"/>
+                <w:color w:val="CC7832"/>
+                <w:sz w:val="20"/>
+              </w:rPr>
+              <w:t xml:space="preserve">, </w:t>
+            </w:r>
+            <w:r>
+              <w:rPr>
+                <w:rFonts w:ascii="JetBrains Mono" w:hAnsi="JetBrains Mono"/>
+                <w:b w:val="false"/>
+                <w:i w:val="false"/>
+                <w:color w:val="6A8759"/>
+                <w:sz w:val="20"/>
+              </w:rPr>
+              <w:t>"http://localhost:3000"</w:t>
+            </w:r>
+            <w:r>
+              <w:rPr>
+                <w:rFonts w:ascii="JetBrains Mono" w:hAnsi="JetBrains Mono"/>
+                <w:b w:val="false"/>
+                <w:i w:val="false"/>
+                <w:color w:val="A9B7C6"/>
+                <w:sz w:val="20"/>
+              </w:rPr>
+              <w:t xml:space="preserve">) </w:t>
+            </w:r>
+            <w:r>
+              <w:rPr>
+                <w:rFonts w:ascii="JetBrains Mono" w:hAnsi="JetBrains Mono"/>
+                <w:b w:val="false"/>
+                <w:i w:val="false"/>
+                <w:color w:val="808080"/>
+                <w:sz w:val="20"/>
+              </w:rPr>
+              <w:t>// On authorize les requêtes en cross origin pour le client react seulement</w:t>
+            </w:r>
+            <w:r>
+              <w:rPr>
                 <w:i/>
                 <w:color w:val="002060"/>
               </w:rPr>
+              <w:br/>
+            </w:r>
+            <w:r>
+              <w:rPr>
+                <w:rFonts w:ascii="JetBrains Mono" w:hAnsi="JetBrains Mono"/>
+                <w:b w:val="false"/>
+                <w:i w:val="false"/>
+                <w:color w:val="A9B7C6"/>
+                <w:sz w:val="20"/>
+              </w:rPr>
+              <w:t>response.</w:t>
+            </w:r>
+            <w:r>
+              <w:rPr>
+                <w:rFonts w:ascii="JetBrains Mono" w:hAnsi="JetBrains Mono"/>
+                <w:b w:val="false"/>
+                <w:i w:val="false"/>
+                <w:color w:val="FFC66D"/>
+                <w:sz w:val="20"/>
+              </w:rPr>
+              <w:t>setHeader</w:t>
+            </w:r>
+            <w:r>
+              <w:rPr>
+                <w:rFonts w:ascii="JetBrains Mono" w:hAnsi="JetBrains Mono"/>
+                <w:b w:val="false"/>
+                <w:i w:val="false"/>
+                <w:color w:val="A9B7C6"/>
+                <w:sz w:val="20"/>
+              </w:rPr>
+              <w:t>(</w:t>
+            </w:r>
+            <w:r>
+              <w:rPr>
+                <w:rFonts w:ascii="JetBrains Mono" w:hAnsi="JetBrains Mono"/>
+                <w:b w:val="false"/>
+                <w:i w:val="false"/>
+                <w:color w:val="6A8759"/>
+                <w:sz w:val="20"/>
+              </w:rPr>
+              <w:t>'Access-Control-Allow-Headers'</w:t>
+            </w:r>
+            <w:r>
+              <w:rPr>
+                <w:rFonts w:ascii="JetBrains Mono" w:hAnsi="JetBrains Mono"/>
+                <w:b w:val="false"/>
+                <w:i w:val="false"/>
+                <w:color w:val="CC7832"/>
+                <w:sz w:val="20"/>
+              </w:rPr>
+              <w:t xml:space="preserve">, </w:t>
+            </w:r>
+            <w:r>
+              <w:rPr>
+                <w:rFonts w:ascii="JetBrains Mono" w:hAnsi="JetBrains Mono"/>
+                <w:b w:val="false"/>
+                <w:i w:val="false"/>
+                <w:color w:val="6A8759"/>
+                <w:sz w:val="20"/>
+              </w:rPr>
+              <w:t>"Location"</w:t>
+            </w:r>
+            <w:r>
+              <w:rPr>
+                <w:rFonts w:ascii="JetBrains Mono" w:hAnsi="JetBrains Mono"/>
+                <w:b w:val="false"/>
+                <w:i w:val="false"/>
+                <w:color w:val="A9B7C6"/>
+                <w:sz w:val="20"/>
+              </w:rPr>
+              <w:t>)</w:t>
+            </w:r>
+            <w:r>
+              <w:rPr>
+                <w:i/>
+                <w:color w:val="002060"/>
+              </w:rPr>
+              <w:br/>
             </w:r>
           </w:p>
           <w:p>
@@ -13846,6 +13972,7 @@
                 <w:i/>
                 <w:color w:val="002060"/>
               </w:rPr>
+              <w:t xml:space="preserve">Dans l’option, il a fallut ajouter/modifier les headers suivant : </w:t>
             </w:r>
           </w:p>
           <w:p>
@@ -13860,9 +13987,237 @@
             </w:pPr>
             <w:r>
               <w:rPr>
+                <w:rFonts w:ascii="JetBrains Mono" w:hAnsi="JetBrains Mono"/>
+                <w:b w:val="false"/>
+                <w:i w:val="false"/>
+                <w:color w:val="A9B7C6"/>
+                <w:sz w:val="20"/>
+              </w:rPr>
+              <w:t>response.</w:t>
+            </w:r>
+            <w:r>
+              <w:rPr>
+                <w:rFonts w:ascii="JetBrains Mono" w:hAnsi="JetBrains Mono"/>
+                <w:b w:val="false"/>
+                <w:i w:val="false"/>
+                <w:color w:val="FFC66D"/>
+                <w:sz w:val="20"/>
+              </w:rPr>
+              <w:t>setHeader</w:t>
+            </w:r>
+            <w:r>
+              <w:rPr>
+                <w:rFonts w:ascii="JetBrains Mono" w:hAnsi="JetBrains Mono"/>
+                <w:b w:val="false"/>
+                <w:i w:val="false"/>
+                <w:color w:val="A9B7C6"/>
+                <w:sz w:val="20"/>
+              </w:rPr>
+              <w:t>(</w:t>
+            </w:r>
+            <w:r>
+              <w:rPr>
+                <w:rFonts w:ascii="JetBrains Mono" w:hAnsi="JetBrains Mono"/>
+                <w:b w:val="false"/>
+                <w:i w:val="false"/>
+                <w:color w:val="6A8759"/>
+                <w:sz w:val="20"/>
+              </w:rPr>
+              <w:t>'Access-Control-Allow-Origin'</w:t>
+            </w:r>
+            <w:r>
+              <w:rPr>
+                <w:rFonts w:ascii="JetBrains Mono" w:hAnsi="JetBrains Mono"/>
+                <w:b w:val="false"/>
+                <w:i w:val="false"/>
+                <w:color w:val="CC7832"/>
+                <w:sz w:val="20"/>
+              </w:rPr>
+              <w:t xml:space="preserve">, </w:t>
+            </w:r>
+            <w:r>
+              <w:rPr>
+                <w:rFonts w:ascii="JetBrains Mono" w:hAnsi="JetBrains Mono"/>
+                <w:b w:val="false"/>
+                <w:i w:val="false"/>
+                <w:color w:val="6A8759"/>
+                <w:sz w:val="20"/>
+              </w:rPr>
+              <w:t>"http://localhost:3000"</w:t>
+            </w:r>
+            <w:r>
+              <w:rPr>
+                <w:rFonts w:ascii="JetBrains Mono" w:hAnsi="JetBrains Mono"/>
+                <w:b w:val="false"/>
+                <w:i w:val="false"/>
+                <w:color w:val="A9B7C6"/>
+                <w:sz w:val="20"/>
+              </w:rPr>
+              <w:t xml:space="preserve">) </w:t>
+            </w:r>
+            <w:r>
+              <w:rPr>
+                <w:rFonts w:ascii="JetBrains Mono" w:hAnsi="JetBrains Mono"/>
+                <w:b w:val="false"/>
+                <w:i w:val="false"/>
+                <w:color w:val="808080"/>
+                <w:sz w:val="20"/>
+              </w:rPr>
+              <w:t>// On authorize les requêtes en cross origin pour le client react seulement</w:t>
+            </w:r>
+            <w:r>
+              <w:rPr>
                 <w:i/>
                 <w:color w:val="002060"/>
               </w:rPr>
+              <w:br/>
+            </w:r>
+            <w:r>
+              <w:rPr>
+                <w:rFonts w:ascii="JetBrains Mono" w:hAnsi="JetBrains Mono"/>
+                <w:b w:val="false"/>
+                <w:i w:val="false"/>
+                <w:color w:val="A9B7C6"/>
+                <w:sz w:val="20"/>
+              </w:rPr>
+              <w:t>response.</w:t>
+            </w:r>
+            <w:r>
+              <w:rPr>
+                <w:rFonts w:ascii="JetBrains Mono" w:hAnsi="JetBrains Mono"/>
+                <w:b w:val="false"/>
+                <w:i w:val="false"/>
+                <w:color w:val="FFC66D"/>
+                <w:sz w:val="20"/>
+              </w:rPr>
+              <w:t>setHeader</w:t>
+            </w:r>
+            <w:r>
+              <w:rPr>
+                <w:rFonts w:ascii="JetBrains Mono" w:hAnsi="JetBrains Mono"/>
+                <w:b w:val="false"/>
+                <w:i w:val="false"/>
+                <w:color w:val="A9B7C6"/>
+                <w:sz w:val="20"/>
+              </w:rPr>
+              <w:t>(</w:t>
+            </w:r>
+            <w:r>
+              <w:rPr>
+                <w:rFonts w:ascii="JetBrains Mono" w:hAnsi="JetBrains Mono"/>
+                <w:b w:val="false"/>
+                <w:i w:val="false"/>
+                <w:color w:val="6A8759"/>
+                <w:sz w:val="20"/>
+              </w:rPr>
+              <w:t>'Access-Control-Allow-Methods'</w:t>
+            </w:r>
+            <w:r>
+              <w:rPr>
+                <w:rFonts w:ascii="JetBrains Mono" w:hAnsi="JetBrains Mono"/>
+                <w:b w:val="false"/>
+                <w:i w:val="false"/>
+                <w:color w:val="CC7832"/>
+                <w:sz w:val="20"/>
+              </w:rPr>
+              <w:t xml:space="preserve">, </w:t>
+            </w:r>
+            <w:r>
+              <w:rPr>
+                <w:rFonts w:ascii="JetBrains Mono" w:hAnsi="JetBrains Mono"/>
+                <w:b w:val="false"/>
+                <w:i w:val="false"/>
+                <w:color w:val="6A8759"/>
+                <w:sz w:val="20"/>
+              </w:rPr>
+              <w:t>"GET, POST, OPTIONS"</w:t>
+            </w:r>
+            <w:r>
+              <w:rPr>
+                <w:rFonts w:ascii="JetBrains Mono" w:hAnsi="JetBrains Mono"/>
+                <w:b w:val="false"/>
+                <w:i w:val="false"/>
+                <w:color w:val="A9B7C6"/>
+                <w:sz w:val="20"/>
+              </w:rPr>
+              <w:t>)</w:t>
+            </w:r>
+            <w:r>
+              <w:rPr>
+                <w:i/>
+                <w:color w:val="002060"/>
+              </w:rPr>
+              <w:br/>
+            </w:r>
+            <w:r>
+              <w:rPr>
+                <w:rFonts w:ascii="JetBrains Mono" w:hAnsi="JetBrains Mono"/>
+                <w:b w:val="false"/>
+                <w:i w:val="false"/>
+                <w:color w:val="A9B7C6"/>
+                <w:sz w:val="20"/>
+              </w:rPr>
+              <w:t>response.</w:t>
+            </w:r>
+            <w:r>
+              <w:rPr>
+                <w:rFonts w:ascii="JetBrains Mono" w:hAnsi="JetBrains Mono"/>
+                <w:b w:val="false"/>
+                <w:i w:val="false"/>
+                <w:color w:val="FFC66D"/>
+                <w:sz w:val="20"/>
+              </w:rPr>
+              <w:t>setHeader</w:t>
+            </w:r>
+            <w:r>
+              <w:rPr>
+                <w:rFonts w:ascii="JetBrains Mono" w:hAnsi="JetBrains Mono"/>
+                <w:b w:val="false"/>
+                <w:i w:val="false"/>
+                <w:color w:val="A9B7C6"/>
+                <w:sz w:val="20"/>
+              </w:rPr>
+              <w:t>(</w:t>
+            </w:r>
+            <w:r>
+              <w:rPr>
+                <w:rFonts w:ascii="JetBrains Mono" w:hAnsi="JetBrains Mono"/>
+                <w:b w:val="false"/>
+                <w:i w:val="false"/>
+                <w:color w:val="6A8759"/>
+                <w:sz w:val="20"/>
+              </w:rPr>
+              <w:t>'Access-Control-Allow-Headers'</w:t>
+            </w:r>
+            <w:r>
+              <w:rPr>
+                <w:rFonts w:ascii="JetBrains Mono" w:hAnsi="JetBrains Mono"/>
+                <w:b w:val="false"/>
+                <w:i w:val="false"/>
+                <w:color w:val="CC7832"/>
+                <w:sz w:val="20"/>
+              </w:rPr>
+              <w:t xml:space="preserve">, </w:t>
+            </w:r>
+            <w:r>
+              <w:rPr>
+                <w:rFonts w:ascii="JetBrains Mono" w:hAnsi="JetBrains Mono"/>
+                <w:b w:val="false"/>
+                <w:i w:val="false"/>
+                <w:color w:val="6A8759"/>
+                <w:sz w:val="20"/>
+              </w:rPr>
+              <w:t>"my-custom-header, Content-Type"</w:t>
+            </w:r>
+            <w:r>
+              <w:rPr>
+                <w:rFonts w:ascii="JetBrains Mono" w:hAnsi="JetBrains Mono"/>
+                <w:b w:val="false"/>
+                <w:i w:val="false"/>
+                <w:color w:val="A9B7C6"/>
+                <w:sz w:val="20"/>
+              </w:rPr>
+              <w:t>)</w:t>
             </w:r>
           </w:p>
           <w:p>
@@ -14069,6 +14424,140 @@
               </w:rPr>
             </w:r>
           </w:p>
+          <w:p>
+            <w:pPr>
+              <w:pStyle w:val="Normal"/>
+              <w:spacing w:lineRule="auto" w:line="240" w:before="0" w:after="0"/>
+              <w:rPr>
+                <w:i/>
+                <w:i/>
+                <w:color w:val="002060"/>
+              </w:rPr>
+            </w:pPr>
+            <w:r>
+              <w:rPr>
+                <w:i/>
+                <w:color w:val="002060"/>
+              </w:rPr>
+            </w:r>
+          </w:p>
+          <w:p>
+            <w:pPr>
+              <w:pStyle w:val="Normal"/>
+              <w:spacing w:lineRule="auto" w:line="240" w:before="0" w:after="0"/>
+              <w:rPr>
+                <w:i/>
+                <w:i/>
+                <w:color w:val="002060"/>
+              </w:rPr>
+            </w:pPr>
+            <w:r>
+              <w:rPr>
+                <w:i/>
+                <w:color w:val="002060"/>
+              </w:rPr>
+            </w:r>
+          </w:p>
+          <w:p>
+            <w:pPr>
+              <w:pStyle w:val="Normal"/>
+              <w:spacing w:lineRule="auto" w:line="240" w:before="0" w:after="0"/>
+              <w:rPr>
+                <w:i/>
+                <w:i/>
+                <w:color w:val="002060"/>
+              </w:rPr>
+            </w:pPr>
+            <w:r>
+              <w:rPr>
+                <w:i/>
+                <w:color w:val="002060"/>
+              </w:rPr>
+            </w:r>
+          </w:p>
+          <w:p>
+            <w:pPr>
+              <w:pStyle w:val="Normal"/>
+              <w:spacing w:lineRule="auto" w:line="240" w:before="0" w:after="0"/>
+              <w:rPr>
+                <w:i/>
+                <w:i/>
+                <w:color w:val="002060"/>
+              </w:rPr>
+            </w:pPr>
+            <w:r>
+              <w:rPr>
+                <w:i/>
+                <w:color w:val="002060"/>
+              </w:rPr>
+            </w:r>
+          </w:p>
+          <w:p>
+            <w:pPr>
+              <w:pStyle w:val="Normal"/>
+              <w:spacing w:lineRule="auto" w:line="240" w:before="0" w:after="0"/>
+              <w:rPr>
+                <w:i/>
+                <w:i/>
+                <w:color w:val="002060"/>
+              </w:rPr>
+            </w:pPr>
+            <w:r>
+              <w:rPr>
+                <w:i/>
+                <w:color w:val="002060"/>
+              </w:rPr>
+            </w:r>
+          </w:p>
+          <w:p>
+            <w:pPr>
+              <w:pStyle w:val="Normal"/>
+              <w:spacing w:lineRule="auto" w:line="240" w:before="0" w:after="0"/>
+              <w:rPr>
+                <w:i/>
+                <w:i/>
+                <w:color w:val="002060"/>
+              </w:rPr>
+            </w:pPr>
+            <w:r>
+              <w:rPr>
+                <w:i/>
+                <w:color w:val="002060"/>
+              </w:rPr>
+            </w:r>
+          </w:p>
+          <w:p>
+            <w:pPr>
+              <w:pStyle w:val="Normal"/>
+              <w:spacing w:lineRule="auto" w:line="240" w:before="0" w:after="0"/>
+              <w:rPr>
+                <w:i/>
+                <w:i/>
+                <w:color w:val="002060"/>
+              </w:rPr>
+            </w:pPr>
+            <w:r>
+              <w:rPr>
+                <w:i/>
+                <w:color w:val="002060"/>
+              </w:rPr>
+            </w:r>
+          </w:p>
+        </w:tc>
+      </w:tr>
+      <w:tr>
+        <w:trPr/>
+        <w:tc>
+          <w:tcPr>
+            <w:tcW w:w="8354" w:type="dxa"/>
+            <w:tcBorders>
+              <w:top w:val="nil"/>
+              <w:left w:val="dashSmallGap" w:sz="8" w:space="0" w:color="000000"/>
+              <w:bottom w:val="dashSmallGap" w:sz="8" w:space="0" w:color="000000"/>
+              <w:right w:val="dashSmallGap" w:sz="8" w:space="0" w:color="000000"/>
+            </w:tcBorders>
+            <w:shd w:color="auto" w:fill="F2F2F2" w:themeFill="background1" w:themeFillShade="f2" w:val="clear"/>
+          </w:tcPr>
           <w:p>
             <w:pPr>
               <w:pStyle w:val="Normal"/>
@@ -14109,7 +14598,7 @@
     </w:p>
     <w:p>
       <w:pPr>
-        <w:pStyle w:val="Titre1"/>
+        <w:pStyle w:val="Heading1"/>
         <w:numPr>
           <w:ilvl w:val="0"/>
           <w:numId w:val="5"/>
@@ -14800,7 +15289,7 @@
     </w:p>
     <w:p>
       <w:pPr>
-        <w:pStyle w:val="Titre1"/>
+        <w:pStyle w:val="Heading1"/>
         <w:numPr>
           <w:ilvl w:val="0"/>
           <w:numId w:val="5"/>
@@ -14943,7 +15432,7 @@
     </w:p>
     <w:p>
       <w:pPr>
-        <w:pStyle w:val="Titre1"/>
+        <w:pStyle w:val="Heading1"/>
         <w:numPr>
           <w:ilvl w:val="0"/>
           <w:numId w:val="5"/>
@@ -15336,63 +15825,63 @@
 
 <file path=word/footer1.xml><?xml version="1.0" encoding="utf-8"?>
 <w:ftr xmlns:o="urn:schemas-microsoft-com:office:office" xmlns:r="http://schemas.openxmlformats.org/officeDocument/2006/relationships" xmlns:v="urn:schemas-microsoft-com:vml" xmlns:w="http://schemas.openxmlformats.org/wordprocessingml/2006/main" xmlns:w10="urn:schemas-microsoft-com:office:word" xmlns:wp="http://schemas.openxmlformats.org/drawingml/2006/wordprocessingDrawing" xmlns:wps="http://schemas.microsoft.com/office/word/2010/wordprocessingShape" xmlns:wpg="http://schemas.microsoft.com/office/word/2010/wordprocessingGroup" xmlns:mc="http://schemas.openxmlformats.org/markup-compatibility/2006" xmlns:wp14="http://schemas.microsoft.com/office/word/2010/wordprocessingDrawing" xmlns:w14="http://schemas.microsoft.com/office/word/2010/wordml" mc:Ignorable="w14 wp14">
-  <w:sdt>
-    <w:sdtPr>
-      <w:docPartObj>
-        <w:docPartGallery w:val="Page Numbers (Bottom of Page)"/>
-        <w:docPartUnique w:val="true"/>
-      </w:docPartObj>
-      <w:id w:val="1874077093"/>
-    </w:sdtPr>
-    <w:sdtContent>
-      <w:p>
-        <w:pPr>
-          <w:pStyle w:val="Pieddepage"/>
-          <w:jc w:val="right"/>
-          <w:rPr/>
-        </w:pPr>
-        <w:r>
-          <w:rPr/>
-          <mc:AlternateContent>
-            <mc:Choice Requires="wps">
-              <w:drawing>
-                <wp:anchor behindDoc="1" distT="0" distB="0" distL="0" distR="0" simplePos="0" locked="0" layoutInCell="1" allowOverlap="1" relativeHeight="16" wp14:anchorId="47213561">
-                  <wp:simplePos x="0" y="0"/>
-                  <wp:positionH relativeFrom="page">
-                    <wp:posOffset>0</wp:posOffset>
-                  </wp:positionH>
-                  <wp:positionV relativeFrom="page">
-                    <wp:posOffset>10234930</wp:posOffset>
-                  </wp:positionV>
-                  <wp:extent cx="7560945" cy="267335"/>
-                  <wp:effectExtent l="0" t="0" r="0" b="0"/>
-                  <wp:wrapNone/>
-                  <wp:docPr id="4" name="MSIPCM8afb4b3c96fb3f32e9deda8d" descr="{&quot;HashCode&quot;:-1266967685,&quot;Height&quot;:841.0,&quot;Width&quot;:595.0,&quot;Placement&quot;:&quot;Footer&quot;,&quot;Index&quot;:&quot;Primary&quot;,&quot;Section&quot;:1,&quot;Top&quot;:0.0,&quot;Left&quot;:0.0}"/>
-                  <a:graphic xmlns:a="http://schemas.openxmlformats.org/drawingml/2006/main">
-                    <a:graphicData uri="http://schemas.microsoft.com/office/word/2010/wordprocessingShape">
-                      <wps:wsp>
-                        <wps:cNvSpPr/>
-                        <wps:spPr>
-                          <a:xfrm>
-                            <a:off x="0" y="0"/>
-                            <a:ext cx="7560360" cy="266760"/>
-                          </a:xfrm>
-                          <a:prstGeom prst="rect">
-                            <a:avLst/>
-                          </a:prstGeom>
-                          <a:noFill/>
-                          <a:ln w="6480">
-                            <a:noFill/>
-                          </a:ln>
-                        </wps:spPr>
-                        <wps:style>
-                          <a:lnRef idx="0"/>
-                          <a:fillRef idx="0"/>
-                          <a:effectRef idx="0"/>
-                          <a:fontRef idx="minor"/>
-                        </wps:style>
-                        <wps:txbx>
-                          <w:txbxContent>
+  <w:p>
+    <w:pPr>
+      <w:pStyle w:val="Footer"/>
+      <w:jc w:val="right"/>
+      <w:rPr/>
+    </w:pPr>
+    <w:r>
+      <w:rPr/>
+      <mc:AlternateContent>
+        <mc:Choice Requires="wps">
+          <w:drawing>
+            <wp:anchor behindDoc="1" distT="0" distB="0" distL="0" distR="0" simplePos="0" locked="0" layoutInCell="1" allowOverlap="1" relativeHeight="17" wp14:anchorId="47213561">
+              <wp:simplePos x="0" y="0"/>
+              <wp:positionH relativeFrom="page">
+                <wp:posOffset>0</wp:posOffset>
+              </wp:positionH>
+              <wp:positionV relativeFrom="page">
+                <wp:posOffset>10234930</wp:posOffset>
+              </wp:positionV>
+              <wp:extent cx="7561580" cy="267970"/>
+              <wp:effectExtent l="0" t="0" r="0" b="0"/>
+              <wp:wrapNone/>
+              <wp:docPr id="4" name="MSIPCM8afb4b3c96fb3f32e9deda8d" descr="{&quot;HashCode&quot;:-1266967685,&quot;Height&quot;:841.0,&quot;Width&quot;:595.0,&quot;Placement&quot;:&quot;Footer&quot;,&quot;Index&quot;:&quot;Primary&quot;,&quot;Section&quot;:1,&quot;Top&quot;:0.0,&quot;Left&quot;:0.0}"/>
+              <a:graphic xmlns:a="http://schemas.openxmlformats.org/drawingml/2006/main">
+                <a:graphicData uri="http://schemas.microsoft.com/office/word/2010/wordprocessingShape">
+                  <wps:wsp>
+                    <wps:cNvSpPr/>
+                    <wps:spPr>
+                      <a:xfrm>
+                        <a:off x="0" y="0"/>
+                        <a:ext cx="7561080" cy="267480"/>
+                      </a:xfrm>
+                      <a:prstGeom prst="rect">
+                        <a:avLst/>
+                      </a:prstGeom>
+                      <a:noFill/>
+                      <a:ln w="6480">
+                        <a:noFill/>
+                      </a:ln>
+                    </wps:spPr>
+                    <wps:style>
+                      <a:lnRef idx="0"/>
+                      <a:fillRef idx="0"/>
+                      <a:effectRef idx="0"/>
+                      <a:fontRef idx="minor"/>
+                    </wps:style>
+                    <wps:txbx>
+                      <w:txbxContent>
+                        <w:sdt>
+                          <w:sdtPr>
+                            <w:docPartObj>
+                              <w:docPartGallery w:val="Page Numbers (Bottom of Page)"/>
+                              <w:docPartUnique w:val="true"/>
+                            </w:docPartObj>
+                            <w:id w:val="1135371645"/>
+                          </w:sdtPr>
+                          <w:sdtContent>
                             <w:p>
                               <w:pPr>
                                 <w:pStyle w:val="Contenudecadre"/>
@@ -15429,25 +15918,36 @@
                                 </w:rPr>
                               </w:r>
                             </w:p>
-                          </w:txbxContent>
-                        </wps:txbx>
-                        <wps:bodyPr lIns="254160" tIns="0" bIns="0" anchor="b">
-                          <a:noAutofit/>
-                        </wps:bodyPr>
-                      </wps:wsp>
-                    </a:graphicData>
-                  </a:graphic>
-                </wp:anchor>
-              </w:drawing>
-            </mc:Choice>
-            <mc:Fallback>
-              <w:pict>
-                <v:rect id="shape_0" ID="MSIPCM8afb4b3c96fb3f32e9deda8d" stroked="f" style="position:absolute;margin-left:0pt;margin-top:805.9pt;width:595.25pt;height:20.95pt;mso-position-horizontal-relative:page;mso-position-vertical-relative:page" wp14:anchorId="47213561">
-                  <w10:wrap type="square"/>
-                  <v:fill o:detectmouseclick="t" on="false"/>
-                  <v:stroke color="#3465a4" weight="6480" joinstyle="round" endcap="flat"/>
-                  <v:textbox>
-                    <w:txbxContent>
+                          </w:sdtContent>
+                        </w:sdt>
+                      </w:txbxContent>
+                    </wps:txbx>
+                    <wps:bodyPr lIns="254160" tIns="0" bIns="0" anchor="b">
+                      <a:noAutofit/>
+                    </wps:bodyPr>
+                  </wps:wsp>
+                </a:graphicData>
+              </a:graphic>
+            </wp:anchor>
+          </w:drawing>
+        </mc:Choice>
+        <mc:Fallback>
+          <w:pict>
+            <v:rect id="shape_0" ID="MSIPCM8afb4b3c96fb3f32e9deda8d" stroked="f" style="position:absolute;margin-left:0pt;margin-top:805.9pt;width:595.3pt;height:21pt;mso-position-horizontal-relative:page;mso-position-vertical-relative:page" wp14:anchorId="47213561">
+              <w10:wrap type="square"/>
+              <v:fill o:detectmouseclick="t" on="false"/>
+              <v:stroke color="#3465a4" weight="6480" joinstyle="round" endcap="flat"/>
+              <v:textbox>
+                <w:txbxContent>
+                  <w:sdt>
+                    <w:sdtPr>
+                      <w:docPartObj>
+                        <w:docPartGallery w:val="Page Numbers (Bottom of Page)"/>
+                        <w:docPartUnique w:val="true"/>
+                      </w:docPartObj>
+                      <w:id w:val="41930341"/>
+                    </w:sdtPr>
+                    <w:sdtContent>
                       <w:p>
                         <w:pPr>
                           <w:pStyle w:val="Contenudecadre"/>
@@ -15484,42 +15984,42 @@
                           </w:rPr>
                         </w:r>
                       </w:p>
-                    </w:txbxContent>
-                  </v:textbox>
-                </v:rect>
-              </w:pict>
-            </mc:Fallback>
-          </mc:AlternateContent>
-          <w:fldChar w:fldCharType="begin"/>
-        </w:r>
-        <w:r>
-          <w:rPr/>
-          <w:instrText> PAGE </w:instrText>
-        </w:r>
-        <w:r>
-          <w:rPr/>
-          <w:fldChar w:fldCharType="separate"/>
-        </w:r>
-        <w:r>
-          <w:rPr/>
-          <w:t>12</w:t>
-        </w:r>
-        <w:r>
-          <w:rPr/>
-          <w:fldChar w:fldCharType="end"/>
-        </w:r>
-      </w:p>
-      <w:p>
-        <w:pPr>
-          <w:pStyle w:val="Pieddepage"/>
-          <w:rPr/>
-        </w:pPr>
-        <w:r>
-          <w:rPr/>
-        </w:r>
-      </w:p>
-    </w:sdtContent>
-  </w:sdt>
+                    </w:sdtContent>
+                  </w:sdt>
+                </w:txbxContent>
+              </v:textbox>
+            </v:rect>
+          </w:pict>
+        </mc:Fallback>
+      </mc:AlternateContent>
+      <w:fldChar w:fldCharType="begin"/>
+    </w:r>
+    <w:r>
+      <w:rPr/>
+      <w:instrText> PAGE </w:instrText>
+    </w:r>
+    <w:r>
+      <w:rPr/>
+      <w:fldChar w:fldCharType="separate"/>
+    </w:r>
+    <w:r>
+      <w:rPr/>
+      <w:t>13</w:t>
+    </w:r>
+    <w:r>
+      <w:rPr/>
+      <w:fldChar w:fldCharType="end"/>
+    </w:r>
+  </w:p>
+  <w:p>
+    <w:pPr>
+      <w:pStyle w:val="Footer"/>
+      <w:rPr/>
+    </w:pPr>
+    <w:r>
+      <w:rPr/>
+    </w:r>
+  </w:p>
 </w:ftr>
 </file>
 
@@ -15527,7 +16027,7 @@
 <w:hdr xmlns:o="urn:schemas-microsoft-com:office:office" xmlns:r="http://schemas.openxmlformats.org/officeDocument/2006/relationships" xmlns:v="urn:schemas-microsoft-com:vml" xmlns:w="http://schemas.openxmlformats.org/wordprocessingml/2006/main" xmlns:w10="urn:schemas-microsoft-com:office:word" xmlns:wp="http://schemas.openxmlformats.org/drawingml/2006/wordprocessingDrawing" xmlns:wps="http://schemas.microsoft.com/office/word/2010/wordprocessingShape" xmlns:wpg="http://schemas.microsoft.com/office/word/2010/wordprocessingGroup" xmlns:mc="http://schemas.openxmlformats.org/markup-compatibility/2006" xmlns:wp14="http://schemas.microsoft.com/office/word/2010/wordprocessingDrawing" xmlns:w14="http://schemas.microsoft.com/office/word/2010/wordml" mc:Ignorable="w14 wp14">
   <w:p>
     <w:pPr>
-      <w:pStyle w:val="Entte"/>
+      <w:pStyle w:val="Header"/>
       <w:rPr/>
     </w:pPr>
     <w:r>
@@ -17349,7 +17849,6 @@
     <w:rPrDefault>
       <w:rPr>
         <w:rFonts w:ascii="Calibri" w:hAnsi="Calibri" w:eastAsia="Calibri" w:cs="" w:asciiTheme="minorHAnsi" w:cstheme="minorBidi" w:eastAsiaTheme="minorHAnsi" w:hAnsiTheme="minorHAnsi"/>
-        <w:sz w:val="22"/>
         <w:szCs w:val="22"/>
         <w:lang w:val="fr-FR" w:eastAsia="en-US" w:bidi="ar-SA"/>
       </w:rPr>
@@ -17741,6 +18240,7 @@
     <w:rsid w:val="00b75978"/>
     <w:pPr>
       <w:widowControl/>
+      <w:suppressAutoHyphens w:val="true"/>
       <w:bidi w:val="0"/>
       <w:spacing w:lineRule="auto" w:line="259" w:before="0" w:after="160"/>
       <w:jc w:val="left"/>
@@ -17754,7 +18254,7 @@
       <w:lang w:val="fr-FR" w:eastAsia="en-US" w:bidi="ar-SA"/>
     </w:rPr>
   </w:style>
-  <w:style w:type="paragraph" w:styleId="Titre1">
+  <w:style w:type="paragraph" w:styleId="Heading1">
     <w:name w:val="Heading 1"/>
     <w:basedOn w:val="Normal"/>
     <w:next w:val="Normal"/>
@@ -17775,7 +18275,7 @@
       <w:szCs w:val="32"/>
     </w:rPr>
   </w:style>
-  <w:style w:type="paragraph" w:styleId="Titre2">
+  <w:style w:type="paragraph" w:styleId="Heading2">
     <w:name w:val="Heading 2"/>
     <w:basedOn w:val="Normal"/>
     <w:next w:val="Normal"/>
@@ -17840,6 +18340,7 @@
     <w:basedOn w:val="DefaultParagraphFont"/>
     <w:uiPriority w:val="99"/>
     <w:unhideWhenUsed/>
+    <w:qFormat/>
     <w:rsid w:val="008e24bf"/>
     <w:rPr>
       <w:color w:val="0563C1" w:themeColor="hyperlink"/>
@@ -17951,6 +18452,7 @@
     <w:uiPriority w:val="99"/>
     <w:semiHidden/>
     <w:unhideWhenUsed/>
+    <w:qFormat/>
     <w:rsid w:val="00b96dbe"/>
     <w:rPr>
       <w:color w:val="954F72" w:themeColor="followedHyperlink"/>
@@ -17985,10 +18487,18 @@
       <w:szCs w:val="26"/>
     </w:rPr>
   </w:style>
-  <w:style w:type="paragraph" w:styleId="Titre">
-    <w:name w:val="Titre"/>
+  <w:style w:type="character" w:styleId="InternetLink">
+    <w:name w:val="Hyperlink"/>
+    <w:rPr>
+      <w:color w:val="000080"/>
+      <w:u w:val="single"/>
+      <w:lang w:val="zxx" w:eastAsia="zxx" w:bidi="zxx"/>
+    </w:rPr>
+  </w:style>
+  <w:style w:type="paragraph" w:styleId="Heading">
+    <w:name w:val="Heading"/>
     <w:basedOn w:val="Normal"/>
-    <w:next w:val="Corpsdetexte"/>
+    <w:next w:val="TextBody"/>
     <w:qFormat/>
     <w:pPr>
       <w:keepNext w:val="true"/>
@@ -18000,7 +18510,7 @@
       <w:szCs w:val="28"/>
     </w:rPr>
   </w:style>
-  <w:style w:type="paragraph" w:styleId="Corpsdetexte">
+  <w:style w:type="paragraph" w:styleId="TextBody">
     <w:name w:val="Body Text"/>
     <w:basedOn w:val="Normal"/>
     <w:pPr>
@@ -18008,15 +18518,15 @@
     </w:pPr>
     <w:rPr/>
   </w:style>
-  <w:style w:type="paragraph" w:styleId="Liste">
+  <w:style w:type="paragraph" w:styleId="List">
     <w:name w:val="List"/>
-    <w:basedOn w:val="Corpsdetexte"/>
+    <w:basedOn w:val="TextBody"/>
     <w:pPr/>
     <w:rPr>
       <w:rFonts w:cs="Lohit Devanagari"/>
     </w:rPr>
   </w:style>
-  <w:style w:type="paragraph" w:styleId="Lgende">
+  <w:style w:type="paragraph" w:styleId="Caption">
     <w:name w:val="Caption"/>
     <w:basedOn w:val="Normal"/>
     <w:qFormat/>
@@ -18043,7 +18553,22 @@
       <w:rFonts w:cs="Lohit Devanagari"/>
     </w:rPr>
   </w:style>
-  <w:style w:type="paragraph" w:styleId="Titreprincipal">
+  <w:style w:type="paragraph" w:styleId="Titre">
+    <w:name w:val="Titre"/>
+    <w:basedOn w:val="Normal"/>
+    <w:next w:val="TextBody"/>
+    <w:qFormat/>
+    <w:pPr>
+      <w:keepNext w:val="true"/>
+      <w:spacing w:before="240" w:after="120"/>
+    </w:pPr>
+    <w:rPr>
+      <w:rFonts w:ascii="Liberation Sans" w:hAnsi="Liberation Sans" w:eastAsia="Noto Sans CJK SC" w:cs="Lohit Devanagari"/>
+      <w:sz w:val="28"/>
+      <w:szCs w:val="28"/>
+    </w:rPr>
+  </w:style>
+  <w:style w:type="paragraph" w:styleId="Title">
     <w:name w:val="Title"/>
     <w:basedOn w:val="Normal"/>
     <w:next w:val="Normal"/>
@@ -18101,7 +18626,14 @@
     <w:pPr/>
     <w:rPr/>
   </w:style>
-  <w:style w:type="paragraph" w:styleId="Entte">
+  <w:style w:type="paragraph" w:styleId="HeaderandFooter">
+    <w:name w:val="Header and Footer"/>
+    <w:basedOn w:val="Normal"/>
+    <w:qFormat/>
+    <w:pPr/>
+    <w:rPr/>
+  </w:style>
+  <w:style w:type="paragraph" w:styleId="Header">
     <w:name w:val="Header"/>
     <w:basedOn w:val="Normal"/>
     <w:link w:val="En-tteCar"/>
@@ -18118,7 +18650,7 @@
     </w:pPr>
     <w:rPr/>
   </w:style>
-  <w:style w:type="paragraph" w:styleId="Pieddepage">
+  <w:style w:type="paragraph" w:styleId="Footer">
     <w:name w:val="Footer"/>
     <w:basedOn w:val="Normal"/>
     <w:link w:val="PieddepageCar"/>
@@ -18175,6 +18707,13 @@
   </w:style>
   <w:style w:type="paragraph" w:styleId="Contenudecadre">
     <w:name w:val="Contenu de cadre"/>
+    <w:basedOn w:val="Normal"/>
+    <w:qFormat/>
+    <w:pPr/>
+    <w:rPr/>
+  </w:style>
+  <w:style w:type="paragraph" w:styleId="FrameContents">
+    <w:name w:val="Frame Contents"/>
     <w:basedOn w:val="Normal"/>
     <w:qFormat/>
     <w:pPr/>

</xml_diff>